<commit_message>
Software a instalar y pasos para conseguir Token & API Key de Trello
</commit_message>
<xml_diff>
--- a/Pre-requisitos Workshop API testing.docx
+++ b/Pre-requisitos Workshop API testing.docx
@@ -29,6 +29,7 @@
         </w:rPr>
         <w:t>-</w:t>
       </w:r>
+      <w:proofErr w:type="spellStart"/>
       <w:r>
         <w:rPr>
           <w:b/>
@@ -38,6 +39,7 @@
         </w:rPr>
         <w:t>requisitos</w:t>
       </w:r>
+      <w:proofErr w:type="spellEnd"/>
       <w:r>
         <w:rPr>
           <w:b/>
@@ -47,8 +49,6 @@
         </w:rPr>
         <w:t xml:space="preserve"> API testing con Postman-Newman</w:t>
       </w:r>
-      <w:bookmarkStart w:id="0" w:name="_GoBack"/>
-      <w:bookmarkEnd w:id="0"/>
       <w:r>
         <w:rPr>
           <w:b/>
@@ -74,8 +74,16 @@
         <w:rPr>
           <w:lang w:val="es-ES"/>
         </w:rPr>
-        <w:t>Descargar e instalar Postman</w:t>
-      </w:r>
+        <w:t xml:space="preserve">Descargar e instalar </w:t>
+      </w:r>
+      <w:proofErr w:type="spellStart"/>
+      <w:r>
+        <w:rPr>
+          <w:lang w:val="es-ES"/>
+        </w:rPr>
+        <w:t>Postman</w:t>
+      </w:r>
+      <w:proofErr w:type="spellEnd"/>
       <w:r>
         <w:rPr>
           <w:lang w:val="es-ES"/>
@@ -113,7 +121,21 @@
         <w:rPr>
           <w:lang w:val="es-ES"/>
         </w:rPr>
-        <w:t xml:space="preserve">Descargar e instalar NodeJS: </w:t>
+        <w:t xml:space="preserve">Descargar e instalar </w:t>
+      </w:r>
+      <w:proofErr w:type="spellStart"/>
+      <w:r>
+        <w:rPr>
+          <w:lang w:val="es-ES"/>
+        </w:rPr>
+        <w:t>NodeJS</w:t>
+      </w:r>
+      <w:proofErr w:type="spellEnd"/>
+      <w:r>
+        <w:rPr>
+          <w:lang w:val="es-ES"/>
+        </w:rPr>
+        <w:t xml:space="preserve">: </w:t>
       </w:r>
       <w:hyperlink r:id="rId6" w:history="1">
         <w:r>
@@ -136,11 +158,27 @@
           <w:lang w:val="es-ES"/>
         </w:rPr>
       </w:pPr>
-      <w:r>
-        <w:rPr>
-          <w:lang w:val="es-ES"/>
-        </w:rPr>
-        <w:t>Verificar que NodeJS ha sido i</w:t>
+      <w:bookmarkStart w:id="0" w:name="_GoBack"/>
+      <w:bookmarkEnd w:id="0"/>
+      <w:r>
+        <w:rPr>
+          <w:lang w:val="es-ES"/>
+        </w:rPr>
+        <w:t xml:space="preserve">Verificar que </w:t>
+      </w:r>
+      <w:proofErr w:type="spellStart"/>
+      <w:r>
+        <w:rPr>
+          <w:lang w:val="es-ES"/>
+        </w:rPr>
+        <w:t>NodeJS</w:t>
+      </w:r>
+      <w:proofErr w:type="spellEnd"/>
+      <w:r>
+        <w:rPr>
+          <w:lang w:val="es-ES"/>
+        </w:rPr>
+        <w:t xml:space="preserve"> ha sido i</w:t>
       </w:r>
       <w:r>
         <w:rPr>
@@ -184,6 +222,7 @@
         </w:rPr>
         <w:t xml:space="preserve">Ingresar </w:t>
       </w:r>
+      <w:proofErr w:type="spellStart"/>
       <w:r>
         <w:rPr>
           <w:b/>
@@ -192,14 +231,33 @@
           <w:iCs/>
           <w:lang w:val="es-ES"/>
         </w:rPr>
-        <w:t>node -v</w:t>
-      </w:r>
-      <w:r>
-        <w:rPr>
-          <w:lang w:val="es-ES"/>
-        </w:rPr>
-        <w:t xml:space="preserve"> y dar enter</w:t>
-      </w:r>
+        <w:t>node</w:t>
+      </w:r>
+      <w:proofErr w:type="spellEnd"/>
+      <w:r>
+        <w:rPr>
+          <w:b/>
+          <w:bCs/>
+          <w:i/>
+          <w:iCs/>
+          <w:lang w:val="es-ES"/>
+        </w:rPr>
+        <w:t xml:space="preserve"> -v</w:t>
+      </w:r>
+      <w:r>
+        <w:rPr>
+          <w:lang w:val="es-ES"/>
+        </w:rPr>
+        <w:t xml:space="preserve"> y dar </w:t>
+      </w:r>
+      <w:proofErr w:type="spellStart"/>
+      <w:r>
+        <w:rPr>
+          <w:lang w:val="es-ES"/>
+        </w:rPr>
+        <w:t>enter</w:t>
+      </w:r>
+      <w:proofErr w:type="spellEnd"/>
     </w:p>
     <w:p>
       <w:pPr>
@@ -216,7 +274,21 @@
         <w:rPr>
           <w:lang w:val="es-ES"/>
         </w:rPr>
-        <w:t>Verificar que la versión de NodeJS sea mostrada</w:t>
+        <w:t xml:space="preserve">Verificar que la versión de </w:t>
+      </w:r>
+      <w:proofErr w:type="spellStart"/>
+      <w:r>
+        <w:rPr>
+          <w:lang w:val="es-ES"/>
+        </w:rPr>
+        <w:t>NodeJS</w:t>
+      </w:r>
+      <w:proofErr w:type="spellEnd"/>
+      <w:r>
+        <w:rPr>
+          <w:lang w:val="es-ES"/>
+        </w:rPr>
+        <w:t xml:space="preserve"> sea mostrada</w:t>
       </w:r>
     </w:p>
     <w:p>
@@ -292,7 +364,49 @@
         <w:rPr>
           <w:lang w:val="es-ES"/>
         </w:rPr>
-        <w:t xml:space="preserve"> se muestre un error en lugar de la versión de NodeJS, verificar que el path de NodeJS esté agregado a las variables de entorno:</w:t>
+        <w:t xml:space="preserve"> se muestre un error en lugar de la versión de </w:t>
+      </w:r>
+      <w:proofErr w:type="spellStart"/>
+      <w:r>
+        <w:rPr>
+          <w:lang w:val="es-ES"/>
+        </w:rPr>
+        <w:t>NodeJS</w:t>
+      </w:r>
+      <w:proofErr w:type="spellEnd"/>
+      <w:r>
+        <w:rPr>
+          <w:lang w:val="es-ES"/>
+        </w:rPr>
+        <w:t xml:space="preserve">, verificar que el </w:t>
+      </w:r>
+      <w:proofErr w:type="spellStart"/>
+      <w:r>
+        <w:rPr>
+          <w:lang w:val="es-ES"/>
+        </w:rPr>
+        <w:t>path</w:t>
+      </w:r>
+      <w:proofErr w:type="spellEnd"/>
+      <w:r>
+        <w:rPr>
+          <w:lang w:val="es-ES"/>
+        </w:rPr>
+        <w:t xml:space="preserve"> de </w:t>
+      </w:r>
+      <w:proofErr w:type="spellStart"/>
+      <w:r>
+        <w:rPr>
+          <w:lang w:val="es-ES"/>
+        </w:rPr>
+        <w:t>NodeJS</w:t>
+      </w:r>
+      <w:proofErr w:type="spellEnd"/>
+      <w:r>
+        <w:rPr>
+          <w:lang w:val="es-ES"/>
+        </w:rPr>
+        <w:t xml:space="preserve"> esté agregado a las variables de entorno:</w:t>
       </w:r>
     </w:p>
     <w:p>
@@ -373,7 +487,29 @@
           <w:szCs w:val="18"/>
           <w:lang w:val="es-ES"/>
         </w:rPr>
-        <w:t>(NodeJS debe estar correctamente instalado previo a instalar Newman):</w:t>
+        <w:t>(</w:t>
+      </w:r>
+      <w:proofErr w:type="spellStart"/>
+      <w:r>
+        <w:rPr>
+          <w:b/>
+          <w:bCs/>
+          <w:sz w:val="18"/>
+          <w:szCs w:val="18"/>
+          <w:lang w:val="es-ES"/>
+        </w:rPr>
+        <w:t>NodeJS</w:t>
+      </w:r>
+      <w:proofErr w:type="spellEnd"/>
+      <w:r>
+        <w:rPr>
+          <w:b/>
+          <w:bCs/>
+          <w:sz w:val="18"/>
+          <w:szCs w:val="18"/>
+          <w:lang w:val="es-ES"/>
+        </w:rPr>
+        <w:t xml:space="preserve"> debe estar correctamente instalado previo a instalar Newman):</w:t>
       </w:r>
     </w:p>
     <w:p>
@@ -391,14 +527,50 @@
         <w:rPr>
           <w:lang w:val="es-ES"/>
         </w:rPr>
-        <w:t>Abrir un CMD e ingresar: npm install -g Newman</w:t>
-      </w:r>
-      <w:r>
-        <w:rPr>
-          <w:lang w:val="es-ES"/>
-        </w:rPr>
-        <w:t xml:space="preserve"> y dar enter</w:t>
-      </w:r>
+        <w:t xml:space="preserve">Abrir un CMD e ingresar: </w:t>
+      </w:r>
+      <w:proofErr w:type="spellStart"/>
+      <w:r>
+        <w:rPr>
+          <w:lang w:val="es-ES"/>
+        </w:rPr>
+        <w:t>npm</w:t>
+      </w:r>
+      <w:proofErr w:type="spellEnd"/>
+      <w:r>
+        <w:rPr>
+          <w:lang w:val="es-ES"/>
+        </w:rPr>
+        <w:t xml:space="preserve"> </w:t>
+      </w:r>
+      <w:proofErr w:type="spellStart"/>
+      <w:r>
+        <w:rPr>
+          <w:lang w:val="es-ES"/>
+        </w:rPr>
+        <w:t>install</w:t>
+      </w:r>
+      <w:proofErr w:type="spellEnd"/>
+      <w:r>
+        <w:rPr>
+          <w:lang w:val="es-ES"/>
+        </w:rPr>
+        <w:t xml:space="preserve"> -g Newman</w:t>
+      </w:r>
+      <w:r>
+        <w:rPr>
+          <w:lang w:val="es-ES"/>
+        </w:rPr>
+        <w:t xml:space="preserve"> y dar </w:t>
+      </w:r>
+      <w:proofErr w:type="spellStart"/>
+      <w:r>
+        <w:rPr>
+          <w:lang w:val="es-ES"/>
+        </w:rPr>
+        <w:t>enter</w:t>
+      </w:r>
+      <w:proofErr w:type="spellEnd"/>
     </w:p>
     <w:p>
       <w:pPr>
@@ -459,8 +631,16 @@
         <w:rPr>
           <w:lang w:val="es-ES"/>
         </w:rPr>
-        <w:t>y dar enter</w:t>
-      </w:r>
+        <w:t xml:space="preserve">y dar </w:t>
+      </w:r>
+      <w:proofErr w:type="spellStart"/>
+      <w:r>
+        <w:rPr>
+          <w:lang w:val="es-ES"/>
+        </w:rPr>
+        <w:t>enter</w:t>
+      </w:r>
+      <w:proofErr w:type="spellEnd"/>
     </w:p>
     <w:p>
       <w:pPr>
@@ -551,7 +731,21 @@
         <w:rPr>
           <w:lang w:val="es-ES"/>
         </w:rPr>
-        <w:t xml:space="preserve"> reporter HTML</w:t>
+        <w:t xml:space="preserve"> </w:t>
+      </w:r>
+      <w:proofErr w:type="spellStart"/>
+      <w:r>
+        <w:rPr>
+          <w:lang w:val="es-ES"/>
+        </w:rPr>
+        <w:t>reporter</w:t>
+      </w:r>
+      <w:proofErr w:type="spellEnd"/>
+      <w:r>
+        <w:rPr>
+          <w:lang w:val="es-ES"/>
+        </w:rPr>
+        <w:t xml:space="preserve"> HTML</w:t>
       </w:r>
     </w:p>
     <w:p>
@@ -571,6 +765,7 @@
         </w:rPr>
         <w:t xml:space="preserve">Abrir un CMD e ingresar </w:t>
       </w:r>
+      <w:proofErr w:type="spellStart"/>
       <w:r>
         <w:rPr>
           <w:b/>
@@ -579,8 +774,9 @@
           <w:iCs/>
           <w:lang w:val="es-ES"/>
         </w:rPr>
-        <w:t xml:space="preserve">npm install -g </w:t>
-      </w:r>
+        <w:t>npm</w:t>
+      </w:r>
+      <w:proofErr w:type="spellEnd"/>
       <w:r>
         <w:rPr>
           <w:b/>
@@ -589,8 +785,9 @@
           <w:iCs/>
           <w:lang w:val="es-ES"/>
         </w:rPr>
-        <w:t>n</w:t>
-      </w:r>
+        <w:t xml:space="preserve"> </w:t>
+      </w:r>
+      <w:proofErr w:type="spellStart"/>
       <w:r>
         <w:rPr>
           <w:b/>
@@ -599,14 +796,55 @@
           <w:iCs/>
           <w:lang w:val="es-ES"/>
         </w:rPr>
+        <w:t>install</w:t>
+      </w:r>
+      <w:proofErr w:type="spellEnd"/>
+      <w:r>
+        <w:rPr>
+          <w:b/>
+          <w:bCs/>
+          <w:i/>
+          <w:iCs/>
+          <w:lang w:val="es-ES"/>
+        </w:rPr>
+        <w:t xml:space="preserve"> -g </w:t>
+      </w:r>
+      <w:proofErr w:type="spellStart"/>
+      <w:r>
+        <w:rPr>
+          <w:b/>
+          <w:bCs/>
+          <w:i/>
+          <w:iCs/>
+          <w:lang w:val="es-ES"/>
+        </w:rPr>
+        <w:t>n</w:t>
+      </w:r>
+      <w:r>
+        <w:rPr>
+          <w:b/>
+          <w:bCs/>
+          <w:i/>
+          <w:iCs/>
+          <w:lang w:val="es-ES"/>
+        </w:rPr>
         <w:t>ewman-reporter-htmlextra</w:t>
       </w:r>
-      <w:r>
-        <w:rPr>
-          <w:lang w:val="es-ES"/>
-        </w:rPr>
-        <w:t xml:space="preserve"> y dar enter</w:t>
-      </w:r>
+      <w:proofErr w:type="spellEnd"/>
+      <w:r>
+        <w:rPr>
+          <w:lang w:val="es-ES"/>
+        </w:rPr>
+        <w:t xml:space="preserve"> y dar </w:t>
+      </w:r>
+      <w:proofErr w:type="spellStart"/>
+      <w:r>
+        <w:rPr>
+          <w:lang w:val="es-ES"/>
+        </w:rPr>
+        <w:t>enter</w:t>
+      </w:r>
+      <w:proofErr w:type="spellEnd"/>
     </w:p>
     <w:p>
       <w:pPr>
@@ -624,6 +862,520 @@
           <w:lang w:val="es-ES"/>
         </w:rPr>
         <w:t>Esperar a que la instalación termine y verificar que no haya mensajes de error en la instalación</w:t>
+      </w:r>
+    </w:p>
+    <w:p>
+      <w:pPr>
+        <w:pStyle w:val="ListParagraph"/>
+        <w:numPr>
+          <w:ilvl w:val="0"/>
+          <w:numId w:val="1"/>
+        </w:numPr>
+        <w:rPr>
+          <w:lang w:val="es-ES"/>
+        </w:rPr>
+      </w:pPr>
+      <w:r>
+        <w:rPr>
+          <w:lang w:val="es-ES"/>
+        </w:rPr>
+        <w:t>Trello:</w:t>
+      </w:r>
+    </w:p>
+    <w:p>
+      <w:pPr>
+        <w:pStyle w:val="ListParagraph"/>
+        <w:numPr>
+          <w:ilvl w:val="1"/>
+          <w:numId w:val="1"/>
+        </w:numPr>
+        <w:rPr>
+          <w:rStyle w:val="Hyperlink"/>
+          <w:color w:val="auto"/>
+          <w:u w:val="none"/>
+          <w:lang w:val="es-ES"/>
+        </w:rPr>
+      </w:pPr>
+      <w:r>
+        <w:rPr>
+          <w:lang w:val="es-ES"/>
+        </w:rPr>
+        <w:t xml:space="preserve">Obtener una cuenta de Trello desde: </w:t>
+      </w:r>
+      <w:hyperlink r:id="rId10" w:history="1">
+        <w:r>
+          <w:rPr>
+            <w:rStyle w:val="Hyperlink"/>
+            <w:lang w:val="es-ES"/>
+          </w:rPr>
+          <w:t>https://trello.com/signup</w:t>
+        </w:r>
+      </w:hyperlink>
+    </w:p>
+    <w:p>
+      <w:pPr>
+        <w:pStyle w:val="ListParagraph"/>
+        <w:numPr>
+          <w:ilvl w:val="1"/>
+          <w:numId w:val="1"/>
+        </w:numPr>
+        <w:rPr>
+          <w:lang w:val="es-ES"/>
+        </w:rPr>
+      </w:pPr>
+      <w:r>
+        <w:rPr>
+          <w:lang w:val="es-ES"/>
+        </w:rPr>
+        <w:t xml:space="preserve">De ser necesario, sigue los pasos para crear tu primer </w:t>
+      </w:r>
+      <w:proofErr w:type="spellStart"/>
+      <w:r>
+        <w:rPr>
+          <w:lang w:val="es-ES"/>
+        </w:rPr>
+        <w:t>Board</w:t>
+      </w:r>
+      <w:proofErr w:type="spellEnd"/>
+    </w:p>
+    <w:p>
+      <w:pPr>
+        <w:pStyle w:val="ListParagraph"/>
+        <w:numPr>
+          <w:ilvl w:val="1"/>
+          <w:numId w:val="1"/>
+        </w:numPr>
+        <w:rPr>
+          <w:rStyle w:val="Hyperlink"/>
+          <w:color w:val="auto"/>
+          <w:u w:val="none"/>
+          <w:lang w:val="es-ES"/>
+        </w:rPr>
+      </w:pPr>
+      <w:r>
+        <w:rPr>
+          <w:lang w:val="es-ES"/>
+        </w:rPr>
+        <w:t xml:space="preserve">Una vez creada la cuenta y mientras se está </w:t>
+      </w:r>
+      <w:proofErr w:type="spellStart"/>
+      <w:r>
+        <w:rPr>
+          <w:lang w:val="es-ES"/>
+        </w:rPr>
+        <w:t>logueado</w:t>
+      </w:r>
+      <w:proofErr w:type="spellEnd"/>
+      <w:r>
+        <w:rPr>
+          <w:lang w:val="es-ES"/>
+        </w:rPr>
+        <w:t>, navegar a:</w:t>
+      </w:r>
+      <w:r>
+        <w:rPr>
+          <w:lang w:val="es-ES"/>
+        </w:rPr>
+        <w:t xml:space="preserve"> </w:t>
+      </w:r>
+      <w:hyperlink r:id="rId11" w:history="1">
+        <w:r>
+          <w:rPr>
+            <w:rStyle w:val="Hyperlink"/>
+            <w:lang w:val="es-ES"/>
+          </w:rPr>
+          <w:t>https://trello.com/app-key</w:t>
+        </w:r>
+      </w:hyperlink>
+    </w:p>
+    <w:p>
+      <w:pPr>
+        <w:pStyle w:val="ListParagraph"/>
+        <w:numPr>
+          <w:ilvl w:val="1"/>
+          <w:numId w:val="1"/>
+        </w:numPr>
+        <w:rPr>
+          <w:lang w:val="es-ES"/>
+        </w:rPr>
+      </w:pPr>
+      <w:r>
+        <w:rPr>
+          <w:lang w:val="es-ES"/>
+        </w:rPr>
+        <w:t xml:space="preserve">Acepta los términos y da </w:t>
+      </w:r>
+      <w:proofErr w:type="spellStart"/>
+      <w:proofErr w:type="gramStart"/>
+      <w:r>
+        <w:rPr>
+          <w:lang w:val="es-ES"/>
+        </w:rPr>
+        <w:t>click</w:t>
+      </w:r>
+      <w:proofErr w:type="spellEnd"/>
+      <w:proofErr w:type="gramEnd"/>
+      <w:r>
+        <w:rPr>
+          <w:lang w:val="es-ES"/>
+        </w:rPr>
+        <w:t xml:space="preserve"> en “Show API Key”</w:t>
+      </w:r>
+    </w:p>
+    <w:p>
+      <w:pPr>
+        <w:pStyle w:val="ListParagraph"/>
+        <w:ind w:left="1440"/>
+        <w:rPr>
+          <w:lang w:val="es-ES"/>
+        </w:rPr>
+      </w:pPr>
+      <w:r>
+        <w:rPr>
+          <w:noProof/>
+        </w:rPr>
+        <w:drawing>
+          <wp:inline distT="0" distB="0" distL="0" distR="0" wp14:anchorId="517CFD63" wp14:editId="0CE011D9">
+            <wp:extent cx="3208725" cy="2089785"/>
+            <wp:effectExtent l="0" t="0" r="0" b="5715"/>
+            <wp:docPr id="4" name="Picture 4"/>
+            <wp:cNvGraphicFramePr>
+              <a:graphicFrameLocks xmlns:a="http://schemas.openxmlformats.org/drawingml/2006/main" noChangeAspect="1"/>
+            </wp:cNvGraphicFramePr>
+            <a:graphic xmlns:a="http://schemas.openxmlformats.org/drawingml/2006/main">
+              <a:graphicData uri="http://schemas.openxmlformats.org/drawingml/2006/picture">
+                <pic:pic xmlns:pic="http://schemas.openxmlformats.org/drawingml/2006/picture">
+                  <pic:nvPicPr>
+                    <pic:cNvPr id="1" name=""/>
+                    <pic:cNvPicPr/>
+                  </pic:nvPicPr>
+                  <pic:blipFill>
+                    <a:blip r:embed="rId12"/>
+                    <a:stretch>
+                      <a:fillRect/>
+                    </a:stretch>
+                  </pic:blipFill>
+                  <pic:spPr>
+                    <a:xfrm>
+                      <a:off x="0" y="0"/>
+                      <a:ext cx="3243051" cy="2112141"/>
+                    </a:xfrm>
+                    <a:prstGeom prst="rect">
+                      <a:avLst/>
+                    </a:prstGeom>
+                  </pic:spPr>
+                </pic:pic>
+              </a:graphicData>
+            </a:graphic>
+          </wp:inline>
+        </w:drawing>
+      </w:r>
+    </w:p>
+    <w:p>
+      <w:pPr>
+        <w:pStyle w:val="ListParagraph"/>
+        <w:numPr>
+          <w:ilvl w:val="1"/>
+          <w:numId w:val="1"/>
+        </w:numPr>
+        <w:rPr>
+          <w:lang w:val="es-ES"/>
+        </w:rPr>
+      </w:pPr>
+      <w:r>
+        <w:rPr>
+          <w:lang w:val="es-MX"/>
+        </w:rPr>
+        <w:t>Copi</w:t>
+      </w:r>
+      <w:r>
+        <w:rPr>
+          <w:lang w:val="es-MX"/>
+        </w:rPr>
+        <w:t xml:space="preserve">ar y guardar la </w:t>
+      </w:r>
+      <w:proofErr w:type="spellStart"/>
+      <w:r>
+        <w:rPr>
+          <w:lang w:val="es-MX"/>
+        </w:rPr>
+        <w:t>Developer</w:t>
+      </w:r>
+      <w:proofErr w:type="spellEnd"/>
+      <w:r>
+        <w:rPr>
+          <w:lang w:val="es-MX"/>
+        </w:rPr>
+        <w:t xml:space="preserve"> API Key</w:t>
+      </w:r>
+    </w:p>
+    <w:p>
+      <w:pPr>
+        <w:pStyle w:val="ListParagraph"/>
+        <w:numPr>
+          <w:ilvl w:val="1"/>
+          <w:numId w:val="1"/>
+        </w:numPr>
+        <w:rPr>
+          <w:lang w:val="es-ES"/>
+        </w:rPr>
+      </w:pPr>
+      <w:r>
+        <w:rPr>
+          <w:lang w:val="es-MX"/>
+        </w:rPr>
+        <w:t xml:space="preserve">Una vez copiada la Key, dar </w:t>
+      </w:r>
+      <w:proofErr w:type="spellStart"/>
+      <w:proofErr w:type="gramStart"/>
+      <w:r>
+        <w:rPr>
+          <w:lang w:val="es-MX"/>
+        </w:rPr>
+        <w:t>click</w:t>
+      </w:r>
+      <w:proofErr w:type="spellEnd"/>
+      <w:proofErr w:type="gramEnd"/>
+      <w:r>
+        <w:rPr>
+          <w:lang w:val="es-MX"/>
+        </w:rPr>
+        <w:t xml:space="preserve"> en el link para generar el Tok</w:t>
+      </w:r>
+      <w:r>
+        <w:rPr>
+          <w:lang w:val="es-MX"/>
+        </w:rPr>
+        <w:t>en</w:t>
+      </w:r>
+    </w:p>
+    <w:p>
+      <w:pPr>
+        <w:pStyle w:val="ListParagraph"/>
+        <w:ind w:left="1440"/>
+        <w:rPr>
+          <w:lang w:val="es-MX"/>
+        </w:rPr>
+      </w:pPr>
+      <w:r>
+        <w:drawing>
+          <wp:inline distT="0" distB="0" distL="0" distR="0" wp14:anchorId="617097FB" wp14:editId="37836C40">
+            <wp:extent cx="3282443" cy="1756575"/>
+            <wp:effectExtent l="0" t="0" r="0" b="0"/>
+            <wp:docPr id="8" name="Picture 7">
+              <a:extLst xmlns:a="http://schemas.openxmlformats.org/drawingml/2006/main">
+                <a:ext uri="{FF2B5EF4-FFF2-40B4-BE49-F238E27FC236}">
+                  <a16:creationId xmlns:a16="http://schemas.microsoft.com/office/drawing/2014/main" id="{25C3588D-5D65-407D-957A-F7B64F29DD0B}"/>
+                </a:ext>
+              </a:extLst>
+            </wp:docPr>
+            <wp:cNvGraphicFramePr>
+              <a:graphicFrameLocks xmlns:a="http://schemas.openxmlformats.org/drawingml/2006/main" noChangeAspect="1"/>
+            </wp:cNvGraphicFramePr>
+            <a:graphic xmlns:a="http://schemas.openxmlformats.org/drawingml/2006/main">
+              <a:graphicData uri="http://schemas.openxmlformats.org/drawingml/2006/picture">
+                <pic:pic xmlns:pic="http://schemas.openxmlformats.org/drawingml/2006/picture">
+                  <pic:nvPicPr>
+                    <pic:cNvPr id="8" name="Picture 7">
+                      <a:extLst>
+                        <a:ext uri="{FF2B5EF4-FFF2-40B4-BE49-F238E27FC236}">
+                          <a16:creationId xmlns:a16="http://schemas.microsoft.com/office/drawing/2014/main" id="{25C3588D-5D65-407D-957A-F7B64F29DD0B}"/>
+                        </a:ext>
+                      </a:extLst>
+                    </pic:cNvPr>
+                    <pic:cNvPicPr>
+                      <a:picLocks noChangeAspect="1"/>
+                    </pic:cNvPicPr>
+                  </pic:nvPicPr>
+                  <pic:blipFill>
+                    <a:blip r:embed="rId13"/>
+                    <a:stretch>
+                      <a:fillRect/>
+                    </a:stretch>
+                  </pic:blipFill>
+                  <pic:spPr>
+                    <a:xfrm>
+                      <a:off x="0" y="0"/>
+                      <a:ext cx="3282443" cy="1756575"/>
+                    </a:xfrm>
+                    <a:prstGeom prst="rect">
+                      <a:avLst/>
+                    </a:prstGeom>
+                  </pic:spPr>
+                </pic:pic>
+              </a:graphicData>
+            </a:graphic>
+          </wp:inline>
+        </w:drawing>
+      </w:r>
+    </w:p>
+    <w:p>
+      <w:pPr>
+        <w:pStyle w:val="ListParagraph"/>
+        <w:numPr>
+          <w:ilvl w:val="1"/>
+          <w:numId w:val="1"/>
+        </w:numPr>
+        <w:rPr>
+          <w:lang w:val="es-ES"/>
+        </w:rPr>
+      </w:pPr>
+      <w:r>
+        <w:rPr>
+          <w:lang w:val="es-MX"/>
+        </w:rPr>
+        <w:t xml:space="preserve"> </w:t>
+      </w:r>
+      <w:r>
+        <w:rPr>
+          <w:lang w:val="es-MX"/>
+        </w:rPr>
+        <w:t>Acepta las condiciones para generar el Token</w:t>
+      </w:r>
+    </w:p>
+    <w:p>
+      <w:pPr>
+        <w:pStyle w:val="ListParagraph"/>
+        <w:ind w:left="1440"/>
+        <w:rPr>
+          <w:lang w:val="es-ES"/>
+        </w:rPr>
+      </w:pPr>
+      <w:r>
+        <w:rPr>
+          <w:noProof/>
+          <w:lang w:val="es-ES"/>
+        </w:rPr>
+        <w:lastRenderedPageBreak/>
+        <w:drawing>
+          <wp:inline distT="0" distB="0" distL="0" distR="0" wp14:anchorId="01B4B978" wp14:editId="6CF112B4">
+            <wp:extent cx="1952625" cy="3567544"/>
+            <wp:effectExtent l="0" t="0" r="0" b="0"/>
+            <wp:docPr id="5" name="Picture 5"/>
+            <wp:cNvGraphicFramePr>
+              <a:graphicFrameLocks xmlns:a="http://schemas.openxmlformats.org/drawingml/2006/main" noChangeAspect="1"/>
+            </wp:cNvGraphicFramePr>
+            <a:graphic xmlns:a="http://schemas.openxmlformats.org/drawingml/2006/main">
+              <a:graphicData uri="http://schemas.openxmlformats.org/drawingml/2006/picture">
+                <pic:pic xmlns:pic="http://schemas.openxmlformats.org/drawingml/2006/picture">
+                  <pic:nvPicPr>
+                    <pic:cNvPr id="0" name="Picture 1"/>
+                    <pic:cNvPicPr>
+                      <a:picLocks noChangeAspect="1" noChangeArrowheads="1"/>
+                    </pic:cNvPicPr>
+                  </pic:nvPicPr>
+                  <pic:blipFill>
+                    <a:blip r:embed="rId14">
+                      <a:extLst>
+                        <a:ext uri="{28A0092B-C50C-407E-A947-70E740481C1C}">
+                          <a14:useLocalDpi xmlns:a14="http://schemas.microsoft.com/office/drawing/2010/main" val="0"/>
+                        </a:ext>
+                      </a:extLst>
+                    </a:blip>
+                    <a:srcRect/>
+                    <a:stretch>
+                      <a:fillRect/>
+                    </a:stretch>
+                  </pic:blipFill>
+                  <pic:spPr bwMode="auto">
+                    <a:xfrm>
+                      <a:off x="0" y="0"/>
+                      <a:ext cx="1984510" cy="3625799"/>
+                    </a:xfrm>
+                    <a:prstGeom prst="rect">
+                      <a:avLst/>
+                    </a:prstGeom>
+                    <a:noFill/>
+                    <a:ln>
+                      <a:noFill/>
+                    </a:ln>
+                  </pic:spPr>
+                </pic:pic>
+              </a:graphicData>
+            </a:graphic>
+          </wp:inline>
+        </w:drawing>
+      </w:r>
+    </w:p>
+    <w:p>
+      <w:pPr>
+        <w:pStyle w:val="ListParagraph"/>
+        <w:numPr>
+          <w:ilvl w:val="1"/>
+          <w:numId w:val="1"/>
+        </w:numPr>
+        <w:rPr>
+          <w:lang w:val="es-ES"/>
+        </w:rPr>
+      </w:pPr>
+      <w:r>
+        <w:rPr>
+          <w:lang w:val="es-ES"/>
+        </w:rPr>
+        <w:t>Copia el Token creado</w:t>
+      </w:r>
+    </w:p>
+    <w:p>
+      <w:pPr>
+        <w:pStyle w:val="ListParagraph"/>
+        <w:ind w:left="1440"/>
+        <w:rPr>
+          <w:lang w:val="es-ES"/>
+        </w:rPr>
+      </w:pPr>
+      <w:r>
+        <w:rPr>
+          <w:noProof/>
+          <w:lang w:val="es-ES"/>
+        </w:rPr>
+        <w:drawing>
+          <wp:inline distT="0" distB="0" distL="0" distR="0" wp14:anchorId="6B3B84EF" wp14:editId="6E23EA9B">
+            <wp:extent cx="5943600" cy="1571625"/>
+            <wp:effectExtent l="0" t="0" r="0" b="9525"/>
+            <wp:docPr id="6" name="Picture 6"/>
+            <wp:cNvGraphicFramePr>
+              <a:graphicFrameLocks xmlns:a="http://schemas.openxmlformats.org/drawingml/2006/main" noChangeAspect="1"/>
+            </wp:cNvGraphicFramePr>
+            <a:graphic xmlns:a="http://schemas.openxmlformats.org/drawingml/2006/main">
+              <a:graphicData uri="http://schemas.openxmlformats.org/drawingml/2006/picture">
+                <pic:pic xmlns:pic="http://schemas.openxmlformats.org/drawingml/2006/picture">
+                  <pic:nvPicPr>
+                    <pic:cNvPr id="0" name="Picture 2"/>
+                    <pic:cNvPicPr>
+                      <a:picLocks noChangeAspect="1" noChangeArrowheads="1"/>
+                    </pic:cNvPicPr>
+                  </pic:nvPicPr>
+                  <pic:blipFill>
+                    <a:blip r:embed="rId15">
+                      <a:extLst>
+                        <a:ext uri="{28A0092B-C50C-407E-A947-70E740481C1C}">
+                          <a14:useLocalDpi xmlns:a14="http://schemas.microsoft.com/office/drawing/2010/main" val="0"/>
+                        </a:ext>
+                      </a:extLst>
+                    </a:blip>
+                    <a:srcRect/>
+                    <a:stretch>
+                      <a:fillRect/>
+                    </a:stretch>
+                  </pic:blipFill>
+                  <pic:spPr bwMode="auto">
+                    <a:xfrm>
+                      <a:off x="0" y="0"/>
+                      <a:ext cx="5943600" cy="1571625"/>
+                    </a:xfrm>
+                    <a:prstGeom prst="rect">
+                      <a:avLst/>
+                    </a:prstGeom>
+                    <a:noFill/>
+                    <a:ln>
+                      <a:noFill/>
+                    </a:ln>
+                  </pic:spPr>
+                </pic:pic>
+              </a:graphicData>
+            </a:graphic>
+          </wp:inline>
+        </w:drawing>
       </w:r>
     </w:p>
     <w:p>
@@ -851,7 +1603,7 @@
       </w:pPr>
     </w:pPrDefault>
   </w:docDefaults>
-  <w:latentStyles w:defLockedState="0" w:defUIPriority="99" w:defSemiHidden="0" w:defUnhideWhenUsed="0" w:defQFormat="0" w:count="377">
+  <w:latentStyles w:defLockedState="0" w:defUIPriority="99" w:defSemiHidden="0" w:defUnhideWhenUsed="0" w:defQFormat="0" w:count="375">
     <w:lsdException w:name="Normal" w:uiPriority="0" w:qFormat="1"/>
     <w:lsdException w:name="heading 1" w:uiPriority="9" w:qFormat="1"/>
     <w:lsdException w:name="heading 2" w:semiHidden="1" w:uiPriority="9" w:unhideWhenUsed="1" w:qFormat="1"/>
@@ -957,6 +1709,7 @@
     <w:lsdException w:name="HTML Sample" w:semiHidden="1" w:unhideWhenUsed="1"/>
     <w:lsdException w:name="HTML Typewriter" w:semiHidden="1" w:unhideWhenUsed="1"/>
     <w:lsdException w:name="HTML Variable" w:semiHidden="1" w:unhideWhenUsed="1"/>
+    <w:lsdException w:name="Normal Table" w:semiHidden="1" w:unhideWhenUsed="1"/>
     <w:lsdException w:name="annotation subject" w:semiHidden="1" w:unhideWhenUsed="1"/>
     <w:lsdException w:name="No List" w:semiHidden="1" w:unhideWhenUsed="1"/>
     <w:lsdException w:name="Outline List 1" w:semiHidden="1" w:unhideWhenUsed="1"/>
@@ -1002,9 +1755,11 @@
     <w:lsdException w:name="Table Subtle 1" w:semiHidden="1" w:unhideWhenUsed="1"/>
     <w:lsdException w:name="Table Subtle 2" w:semiHidden="1" w:unhideWhenUsed="1"/>
     <w:lsdException w:name="Table Web 1" w:semiHidden="1" w:unhideWhenUsed="1"/>
+    <w:lsdException w:name="Table Web 2" w:semiHidden="1" w:unhideWhenUsed="1"/>
     <w:lsdException w:name="Table Web 3" w:semiHidden="1" w:unhideWhenUsed="1"/>
     <w:lsdException w:name="Balloon Text" w:semiHidden="1" w:unhideWhenUsed="1"/>
     <w:lsdException w:name="Table Grid" w:uiPriority="39"/>
+    <w:lsdException w:name="Table Theme" w:semiHidden="1" w:unhideWhenUsed="1"/>
     <w:lsdException w:name="Placeholder Text" w:semiHidden="1"/>
     <w:lsdException w:name="No Spacing" w:uiPriority="1" w:qFormat="1"/>
     <w:lsdException w:name="Light Shading" w:uiPriority="60"/>
@@ -1224,8 +1979,6 @@
     <w:lsdException w:name="Smart Hyperlink" w:semiHidden="1" w:unhideWhenUsed="1"/>
     <w:lsdException w:name="Hashtag" w:semiHidden="1" w:unhideWhenUsed="1"/>
     <w:lsdException w:name="Unresolved Mention" w:semiHidden="1" w:unhideWhenUsed="1"/>
-    <w:lsdException w:name="Smart Link" w:semiHidden="1" w:unhideWhenUsed="1"/>
-    <w:lsdException w:name="Smart Link Error" w:semiHidden="1" w:unhideWhenUsed="1"/>
   </w:latentStyles>
   <w:style w:type="paragraph" w:default="1" w:styleId="Normal">
     <w:name w:val="Normal"/>
@@ -1234,7 +1987,6 @@
   <w:style w:type="character" w:default="1" w:styleId="DefaultParagraphFont">
     <w:name w:val="Default Paragraph Font"/>
     <w:uiPriority w:val="1"/>
-    <w:semiHidden/>
     <w:unhideWhenUsed/>
   </w:style>
   <w:style w:type="table" w:default="1" w:styleId="TableNormal">
@@ -1279,6 +2031,36 @@
     <w:rPr>
       <w:color w:val="0000FF"/>
       <w:u w:val="single"/>
+    </w:rPr>
+  </w:style>
+  <w:style w:type="paragraph" w:styleId="BalloonText">
+    <w:name w:val="Balloon Text"/>
+    <w:basedOn w:val="Normal"/>
+    <w:link w:val="BalloonTextChar"/>
+    <w:uiPriority w:val="99"/>
+    <w:semiHidden/>
+    <w:unhideWhenUsed/>
+    <w:rsid w:val="007433A9"/>
+    <w:pPr>
+      <w:spacing w:after="0" w:line="240" w:lineRule="auto"/>
+    </w:pPr>
+    <w:rPr>
+      <w:rFonts w:ascii="Segoe UI" w:hAnsi="Segoe UI" w:cs="Segoe UI"/>
+      <w:sz w:val="18"/>
+      <w:szCs w:val="18"/>
+    </w:rPr>
+  </w:style>
+  <w:style w:type="character" w:customStyle="1" w:styleId="BalloonTextChar">
+    <w:name w:val="Balloon Text Char"/>
+    <w:basedOn w:val="DefaultParagraphFont"/>
+    <w:link w:val="BalloonText"/>
+    <w:uiPriority w:val="99"/>
+    <w:semiHidden/>
+    <w:rsid w:val="007433A9"/>
+    <w:rPr>
+      <w:rFonts w:ascii="Segoe UI" w:hAnsi="Segoe UI" w:cs="Segoe UI"/>
+      <w:sz w:val="18"/>
+      <w:szCs w:val="18"/>
     </w:rPr>
   </w:style>
 </w:styles>

</xml_diff>